<commit_message>
Finishing out the instructions, to add copying response
</commit_message>
<xml_diff>
--- a/TechComm/assignments/website-analysis-table/copilot-website-self-check-prompt.docx
+++ b/TechComm/assignments/website-analysis-table/copilot-website-self-check-prompt.docx
@@ -23,16 +23,16 @@
         <mc:AlternateContent>
           <mc:Choice Requires="wps">
             <w:drawing>
-              <wp:anchor distT="45720" distB="45720" distL="114300" distR="114300" simplePos="0" relativeHeight="251659264" behindDoc="0" locked="0" layoutInCell="1" allowOverlap="1" wp14:anchorId="24E3A7A0" wp14:editId="3DE554BB">
+              <wp:anchor distT="45720" distB="45720" distL="114300" distR="114300" simplePos="0" relativeHeight="251659264" behindDoc="0" locked="0" layoutInCell="1" allowOverlap="1" wp14:anchorId="24E3A7A0" wp14:editId="243BC74E">
                 <wp:simplePos x="0" y="0"/>
                 <wp:positionH relativeFrom="column">
                   <wp:posOffset>-58420</wp:posOffset>
                 </wp:positionH>
                 <wp:positionV relativeFrom="paragraph">
-                  <wp:posOffset>700216</wp:posOffset>
+                  <wp:posOffset>699770</wp:posOffset>
                 </wp:positionV>
-                <wp:extent cx="5797550" cy="1205865"/>
-                <wp:effectExtent l="0" t="0" r="12700" b="13335"/>
+                <wp:extent cx="6021070" cy="1789430"/>
+                <wp:effectExtent l="0" t="0" r="17780" b="20320"/>
                 <wp:wrapSquare wrapText="bothSides"/>
                 <wp:docPr id="217" name="Text Box 2"/>
                 <wp:cNvGraphicFramePr>
@@ -47,7 +47,7 @@
                       <wps:spPr bwMode="auto">
                         <a:xfrm>
                           <a:off x="0" y="0"/>
-                          <a:ext cx="5797550" cy="1205865"/>
+                          <a:ext cx="6021070" cy="1789430"/>
                         </a:xfrm>
                         <a:prstGeom prst="rect">
                           <a:avLst/>
@@ -92,9 +92,10 @@
                                 <w:ilvl w:val="0"/>
                                 <w:numId w:val="1"/>
                               </w:numPr>
+                              <w:ind w:left="360"/>
                             </w:pPr>
                             <w:r>
-                              <w:t xml:space="preserve">Fill in the name of your career field, and then copy the prompt below and paste it into Copilot. </w:t>
+                              <w:t>Fill in the name of your career field, and then copy the prompt below and paste it into Copilot.</w:t>
                             </w:r>
                           </w:p>
                           <w:p>
@@ -104,6 +105,7 @@
                                 <w:ilvl w:val="0"/>
                                 <w:numId w:val="1"/>
                               </w:numPr>
+                              <w:ind w:left="360"/>
                             </w:pPr>
                             <w:r>
                               <w:t xml:space="preserve">Upload a PDF draft of your </w:t>
@@ -122,6 +124,7 @@
                                 <w:ilvl w:val="0"/>
                                 <w:numId w:val="1"/>
                               </w:numPr>
+                              <w:ind w:left="360"/>
                             </w:pPr>
                             <w:r>
                               <w:t xml:space="preserve">Click the </w:t>
@@ -134,10 +137,193 @@
                               <w:t>Send</w:t>
                             </w:r>
                             <w:r>
-                              <w:t xml:space="preserve"> button in Copilot and wait for the response.</w:t>
+                              <w:t xml:space="preserve"> button</w:t>
+                            </w:r>
+                            <w:r>
+                              <w:t xml:space="preserve"> </w:t>
+                            </w:r>
+                            <w:r>
+                              <w:rPr>
+                                <w:noProof/>
+                              </w:rPr>
+                              <w:drawing>
+                                <wp:inline distT="0" distB="0" distL="0" distR="0" wp14:anchorId="5B4AF6F1" wp14:editId="65F07190">
+                                  <wp:extent cx="219456" cy="182971"/>
+                                  <wp:effectExtent l="0" t="0" r="9525" b="7620"/>
+                                  <wp:docPr id="260122031" name="Graphic 3"/>
+                                  <wp:cNvGraphicFramePr>
+                                    <a:graphicFrameLocks xmlns:a="http://schemas.openxmlformats.org/drawingml/2006/main" noChangeAspect="1"/>
+                                  </wp:cNvGraphicFramePr>
+                                  <a:graphic xmlns:a="http://schemas.openxmlformats.org/drawingml/2006/main">
+                                    <a:graphicData uri="http://schemas.openxmlformats.org/drawingml/2006/picture">
+                                      <pic:pic xmlns:pic="http://schemas.openxmlformats.org/drawingml/2006/picture">
+                                        <pic:nvPicPr>
+                                          <pic:cNvPr id="260122031" name=""/>
+                                          <pic:cNvPicPr/>
+                                        </pic:nvPicPr>
+                                        <pic:blipFill rotWithShape="1">
+                                          <a:blip r:embed="rId7">
+                                            <a:extLst>
+                                              <a:ext uri="{96DAC541-7B7A-43D3-8B79-37D633B846F1}">
+                                                <asvg:svgBlip xmlns:asvg="http://schemas.microsoft.com/office/drawing/2016/SVG/main" r:embed="rId8"/>
+                                              </a:ext>
+                                            </a:extLst>
+                                          </a:blip>
+                                          <a:srcRect t="7576" b="9049"/>
+                                          <a:stretch/>
+                                        </pic:blipFill>
+                                        <pic:spPr bwMode="auto">
+                                          <a:xfrm>
+                                            <a:off x="0" y="0"/>
+                                            <a:ext cx="219456" cy="182971"/>
+                                          </a:xfrm>
+                                          <a:prstGeom prst="rect">
+                                            <a:avLst/>
+                                          </a:prstGeom>
+                                          <a:ln>
+                                            <a:noFill/>
+                                          </a:ln>
+                                          <a:extLst>
+                                            <a:ext uri="{53640926-AAD7-44D8-BBD7-CCE9431645EC}">
+                                              <a14:shadowObscured xmlns:a14="http://schemas.microsoft.com/office/drawing/2010/main"/>
+                                            </a:ext>
+                                          </a:extLst>
+                                        </pic:spPr>
+                                      </pic:pic>
+                                    </a:graphicData>
+                                  </a:graphic>
+                                </wp:inline>
+                              </w:drawing>
+                            </w:r>
+                            <w:r>
+                              <w:t xml:space="preserve"> in Copilot and wait for the response.</w:t>
                             </w:r>
                           </w:p>
-                          <w:p/>
+                          <w:p>
+                            <w:pPr>
+                              <w:pStyle w:val="ListParagraph"/>
+                              <w:numPr>
+                                <w:ilvl w:val="0"/>
+                                <w:numId w:val="1"/>
+                              </w:numPr>
+                              <w:ind w:left="360"/>
+                            </w:pPr>
+                            <w:r>
+                              <w:t>C</w:t>
+                            </w:r>
+                            <w:r>
+                              <w:t xml:space="preserve">lick the </w:t>
+                            </w:r>
+                            <w:r>
+                              <w:rPr>
+                                <w:b/>
+                                <w:bCs/>
+                              </w:rPr>
+                              <w:t>Export</w:t>
+                            </w:r>
+                            <w:r>
+                              <w:t xml:space="preserve"> button</w:t>
+                            </w:r>
+                            <w:r>
+                              <w:t xml:space="preserve"> </w:t>
+                            </w:r>
+                            <w:r>
+                              <w:rPr>
+                                <w:noProof/>
+                              </w:rPr>
+                              <w:drawing>
+                                <wp:inline distT="0" distB="0" distL="0" distR="0" wp14:anchorId="380E6066" wp14:editId="1AB88086">
+                                  <wp:extent cx="219456" cy="219456"/>
+                                  <wp:effectExtent l="0" t="0" r="9525" b="9525"/>
+                                  <wp:docPr id="2010253039" name="Graphic 4"/>
+                                  <wp:cNvGraphicFramePr>
+                                    <a:graphicFrameLocks xmlns:a="http://schemas.openxmlformats.org/drawingml/2006/main" noChangeAspect="1"/>
+                                  </wp:cNvGraphicFramePr>
+                                  <a:graphic xmlns:a="http://schemas.openxmlformats.org/drawingml/2006/main">
+                                    <a:graphicData uri="http://schemas.openxmlformats.org/drawingml/2006/picture">
+                                      <pic:pic xmlns:pic="http://schemas.openxmlformats.org/drawingml/2006/picture">
+                                        <pic:nvPicPr>
+                                          <pic:cNvPr id="2010253039" name=""/>
+                                          <pic:cNvPicPr/>
+                                        </pic:nvPicPr>
+                                        <pic:blipFill>
+                                          <a:blip r:embed="rId9">
+                                            <a:extLst>
+                                              <a:ext uri="{96DAC541-7B7A-43D3-8B79-37D633B846F1}">
+                                                <asvg:svgBlip xmlns:asvg="http://schemas.microsoft.com/office/drawing/2016/SVG/main" r:embed="rId10"/>
+                                              </a:ext>
+                                            </a:extLst>
+                                          </a:blip>
+                                          <a:stretch>
+                                            <a:fillRect/>
+                                          </a:stretch>
+                                        </pic:blipFill>
+                                        <pic:spPr>
+                                          <a:xfrm>
+                                            <a:off x="0" y="0"/>
+                                            <a:ext cx="219456" cy="219456"/>
+                                          </a:xfrm>
+                                          <a:prstGeom prst="rect">
+                                            <a:avLst/>
+                                          </a:prstGeom>
+                                        </pic:spPr>
+                                      </pic:pic>
+                                    </a:graphicData>
+                                  </a:graphic>
+                                </wp:inline>
+                              </w:drawing>
+                            </w:r>
+                            <w:r>
+                              <w:t xml:space="preserve">to </w:t>
+                            </w:r>
+                            <w:r>
+                              <w:t xml:space="preserve">and save </w:t>
+                            </w:r>
+                            <w:r>
+                              <w:t>your response</w:t>
+                            </w:r>
+                            <w:r>
+                              <w:t xml:space="preserve"> as a PDF</w:t>
+                            </w:r>
+                            <w:r>
+                              <w:t>.</w:t>
+                            </w:r>
+                          </w:p>
+                          <w:p>
+                            <w:pPr>
+                              <w:pStyle w:val="ListParagraph"/>
+                              <w:numPr>
+                                <w:ilvl w:val="0"/>
+                                <w:numId w:val="1"/>
+                              </w:numPr>
+                              <w:ind w:left="360"/>
+                            </w:pPr>
+                            <w:r>
+                              <w:t xml:space="preserve">Upload the PDF to </w:t>
+                            </w:r>
+                            <w:r>
+                              <w:t>Self-Check Quiz</w:t>
+                            </w:r>
+                            <w:r>
+                              <w:t xml:space="preserve"> so that I can see the responses Copilot gave you.</w:t>
+                            </w:r>
+                          </w:p>
+                          <w:p>
+                            <w:pPr>
+                              <w:pStyle w:val="ListParagraph"/>
+                              <w:numPr>
+                                <w:ilvl w:val="0"/>
+                                <w:numId w:val="1"/>
+                              </w:numPr>
+                              <w:ind w:left="360"/>
+                            </w:pPr>
+                            <w:r>
+                              <w:t xml:space="preserve">Complete this process as many times as you need </w:t>
+                            </w:r>
+                            <w:r>
+                              <w:t>until Copilot confirms that you meet all the criteria for the project.</w:t>
+                            </w:r>
+                          </w:p>
                         </w:txbxContent>
                       </wps:txbx>
                       <wps:bodyPr rot="0" vert="horz" wrap="square" lIns="91440" tIns="45720" rIns="91440" bIns="45720" anchor="t" anchorCtr="0">
@@ -161,7 +347,7 @@
                 <v:stroke joinstyle="miter"/>
                 <v:path gradientshapeok="t" o:connecttype="rect"/>
               </v:shapetype>
-              <v:shape id="Text Box 2" o:spid="_x0000_s1026" type="#_x0000_t202" style="position:absolute;margin-left:-4.6pt;margin-top:55.15pt;width:456.5pt;height:94.95pt;z-index:251659264;visibility:visible;mso-wrap-style:square;mso-width-percent:0;mso-height-percent:0;mso-wrap-distance-left:9pt;mso-wrap-distance-top:3.6pt;mso-wrap-distance-right:9pt;mso-wrap-distance-bottom:3.6pt;mso-position-horizontal:absolute;mso-position-horizontal-relative:text;mso-position-vertical:absolute;mso-position-vertical-relative:text;mso-width-percent:0;mso-height-percent:0;mso-width-relative:margin;mso-height-relative:margin;v-text-anchor:top" o:gfxdata="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" fillcolor="#e5e1e6 [3214]" strokecolor="#861f41" strokeweight="1.75pt">
+              <v:shape id="Text Box 2" o:spid="_x0000_s1026" type="#_x0000_t202" style="position:absolute;margin-left:-4.6pt;margin-top:55.1pt;width:474.1pt;height:140.9pt;z-index:251659264;visibility:visible;mso-wrap-style:square;mso-width-percent:0;mso-height-percent:0;mso-wrap-distance-left:9pt;mso-wrap-distance-top:3.6pt;mso-wrap-distance-right:9pt;mso-wrap-distance-bottom:3.6pt;mso-position-horizontal:absolute;mso-position-horizontal-relative:text;mso-position-vertical:absolute;mso-position-vertical-relative:text;mso-width-percent:0;mso-height-percent:0;mso-width-relative:margin;mso-height-relative:margin;v-text-anchor:top" o:gfxdata="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" fillcolor="#e5e1e6 [3214]" strokecolor="#861f41" strokeweight="1.75pt">
                 <v:stroke linestyle="thinThin"/>
                 <v:textbox>
                   <w:txbxContent>
@@ -191,9 +377,10 @@
                           <w:ilvl w:val="0"/>
                           <w:numId w:val="1"/>
                         </w:numPr>
+                        <w:ind w:left="360"/>
                       </w:pPr>
                       <w:r>
-                        <w:t xml:space="preserve">Fill in the name of your career field, and then copy the prompt below and paste it into Copilot. </w:t>
+                        <w:t>Fill in the name of your career field, and then copy the prompt below and paste it into Copilot.</w:t>
                       </w:r>
                     </w:p>
                     <w:p>
@@ -203,6 +390,7 @@
                           <w:ilvl w:val="0"/>
                           <w:numId w:val="1"/>
                         </w:numPr>
+                        <w:ind w:left="360"/>
                       </w:pPr>
                       <w:r>
                         <w:t xml:space="preserve">Upload a PDF draft of your </w:t>
@@ -221,6 +409,7 @@
                           <w:ilvl w:val="0"/>
                           <w:numId w:val="1"/>
                         </w:numPr>
+                        <w:ind w:left="360"/>
                       </w:pPr>
                       <w:r>
                         <w:t xml:space="preserve">Click the </w:t>
@@ -233,10 +422,193 @@
                         <w:t>Send</w:t>
                       </w:r>
                       <w:r>
-                        <w:t xml:space="preserve"> button in Copilot and wait for the response.</w:t>
+                        <w:t xml:space="preserve"> button</w:t>
+                      </w:r>
+                      <w:r>
+                        <w:t xml:space="preserve"> </w:t>
+                      </w:r>
+                      <w:r>
+                        <w:rPr>
+                          <w:noProof/>
+                        </w:rPr>
+                        <w:drawing>
+                          <wp:inline distT="0" distB="0" distL="0" distR="0" wp14:anchorId="5B4AF6F1" wp14:editId="65F07190">
+                            <wp:extent cx="219456" cy="182971"/>
+                            <wp:effectExtent l="0" t="0" r="9525" b="7620"/>
+                            <wp:docPr id="260122031" name="Graphic 3"/>
+                            <wp:cNvGraphicFramePr>
+                              <a:graphicFrameLocks xmlns:a="http://schemas.openxmlformats.org/drawingml/2006/main" noChangeAspect="1"/>
+                            </wp:cNvGraphicFramePr>
+                            <a:graphic xmlns:a="http://schemas.openxmlformats.org/drawingml/2006/main">
+                              <a:graphicData uri="http://schemas.openxmlformats.org/drawingml/2006/picture">
+                                <pic:pic xmlns:pic="http://schemas.openxmlformats.org/drawingml/2006/picture">
+                                  <pic:nvPicPr>
+                                    <pic:cNvPr id="260122031" name=""/>
+                                    <pic:cNvPicPr/>
+                                  </pic:nvPicPr>
+                                  <pic:blipFill rotWithShape="1">
+                                    <a:blip r:embed="rId7">
+                                      <a:extLst>
+                                        <a:ext uri="{96DAC541-7B7A-43D3-8B79-37D633B846F1}">
+                                          <asvg:svgBlip xmlns:asvg="http://schemas.microsoft.com/office/drawing/2016/SVG/main" r:embed="rId8"/>
+                                        </a:ext>
+                                      </a:extLst>
+                                    </a:blip>
+                                    <a:srcRect t="7576" b="9049"/>
+                                    <a:stretch/>
+                                  </pic:blipFill>
+                                  <pic:spPr bwMode="auto">
+                                    <a:xfrm>
+                                      <a:off x="0" y="0"/>
+                                      <a:ext cx="219456" cy="182971"/>
+                                    </a:xfrm>
+                                    <a:prstGeom prst="rect">
+                                      <a:avLst/>
+                                    </a:prstGeom>
+                                    <a:ln>
+                                      <a:noFill/>
+                                    </a:ln>
+                                    <a:extLst>
+                                      <a:ext uri="{53640926-AAD7-44D8-BBD7-CCE9431645EC}">
+                                        <a14:shadowObscured xmlns:a14="http://schemas.microsoft.com/office/drawing/2010/main"/>
+                                      </a:ext>
+                                    </a:extLst>
+                                  </pic:spPr>
+                                </pic:pic>
+                              </a:graphicData>
+                            </a:graphic>
+                          </wp:inline>
+                        </w:drawing>
+                      </w:r>
+                      <w:r>
+                        <w:t xml:space="preserve"> in Copilot and wait for the response.</w:t>
                       </w:r>
                     </w:p>
-                    <w:p/>
+                    <w:p>
+                      <w:pPr>
+                        <w:pStyle w:val="ListParagraph"/>
+                        <w:numPr>
+                          <w:ilvl w:val="0"/>
+                          <w:numId w:val="1"/>
+                        </w:numPr>
+                        <w:ind w:left="360"/>
+                      </w:pPr>
+                      <w:r>
+                        <w:t>C</w:t>
+                      </w:r>
+                      <w:r>
+                        <w:t xml:space="preserve">lick the </w:t>
+                      </w:r>
+                      <w:r>
+                        <w:rPr>
+                          <w:b/>
+                          <w:bCs/>
+                        </w:rPr>
+                        <w:t>Export</w:t>
+                      </w:r>
+                      <w:r>
+                        <w:t xml:space="preserve"> button</w:t>
+                      </w:r>
+                      <w:r>
+                        <w:t xml:space="preserve"> </w:t>
+                      </w:r>
+                      <w:r>
+                        <w:rPr>
+                          <w:noProof/>
+                        </w:rPr>
+                        <w:drawing>
+                          <wp:inline distT="0" distB="0" distL="0" distR="0" wp14:anchorId="380E6066" wp14:editId="1AB88086">
+                            <wp:extent cx="219456" cy="219456"/>
+                            <wp:effectExtent l="0" t="0" r="9525" b="9525"/>
+                            <wp:docPr id="2010253039" name="Graphic 4"/>
+                            <wp:cNvGraphicFramePr>
+                              <a:graphicFrameLocks xmlns:a="http://schemas.openxmlformats.org/drawingml/2006/main" noChangeAspect="1"/>
+                            </wp:cNvGraphicFramePr>
+                            <a:graphic xmlns:a="http://schemas.openxmlformats.org/drawingml/2006/main">
+                              <a:graphicData uri="http://schemas.openxmlformats.org/drawingml/2006/picture">
+                                <pic:pic xmlns:pic="http://schemas.openxmlformats.org/drawingml/2006/picture">
+                                  <pic:nvPicPr>
+                                    <pic:cNvPr id="2010253039" name=""/>
+                                    <pic:cNvPicPr/>
+                                  </pic:nvPicPr>
+                                  <pic:blipFill>
+                                    <a:blip r:embed="rId9">
+                                      <a:extLst>
+                                        <a:ext uri="{96DAC541-7B7A-43D3-8B79-37D633B846F1}">
+                                          <asvg:svgBlip xmlns:asvg="http://schemas.microsoft.com/office/drawing/2016/SVG/main" r:embed="rId10"/>
+                                        </a:ext>
+                                      </a:extLst>
+                                    </a:blip>
+                                    <a:stretch>
+                                      <a:fillRect/>
+                                    </a:stretch>
+                                  </pic:blipFill>
+                                  <pic:spPr>
+                                    <a:xfrm>
+                                      <a:off x="0" y="0"/>
+                                      <a:ext cx="219456" cy="219456"/>
+                                    </a:xfrm>
+                                    <a:prstGeom prst="rect">
+                                      <a:avLst/>
+                                    </a:prstGeom>
+                                  </pic:spPr>
+                                </pic:pic>
+                              </a:graphicData>
+                            </a:graphic>
+                          </wp:inline>
+                        </w:drawing>
+                      </w:r>
+                      <w:r>
+                        <w:t xml:space="preserve">to </w:t>
+                      </w:r>
+                      <w:r>
+                        <w:t xml:space="preserve">and save </w:t>
+                      </w:r>
+                      <w:r>
+                        <w:t>your response</w:t>
+                      </w:r>
+                      <w:r>
+                        <w:t xml:space="preserve"> as a PDF</w:t>
+                      </w:r>
+                      <w:r>
+                        <w:t>.</w:t>
+                      </w:r>
+                    </w:p>
+                    <w:p>
+                      <w:pPr>
+                        <w:pStyle w:val="ListParagraph"/>
+                        <w:numPr>
+                          <w:ilvl w:val="0"/>
+                          <w:numId w:val="1"/>
+                        </w:numPr>
+                        <w:ind w:left="360"/>
+                      </w:pPr>
+                      <w:r>
+                        <w:t xml:space="preserve">Upload the PDF to </w:t>
+                      </w:r>
+                      <w:r>
+                        <w:t>Self-Check Quiz</w:t>
+                      </w:r>
+                      <w:r>
+                        <w:t xml:space="preserve"> so that I can see the responses Copilot gave you.</w:t>
+                      </w:r>
+                    </w:p>
+                    <w:p>
+                      <w:pPr>
+                        <w:pStyle w:val="ListParagraph"/>
+                        <w:numPr>
+                          <w:ilvl w:val="0"/>
+                          <w:numId w:val="1"/>
+                        </w:numPr>
+                        <w:ind w:left="360"/>
+                      </w:pPr>
+                      <w:r>
+                        <w:t xml:space="preserve">Complete this process as many times as you need </w:t>
+                      </w:r>
+                      <w:r>
+                        <w:t>until Copilot confirms that you meet all the criteria for the project.</w:t>
+                      </w:r>
+                    </w:p>
                   </w:txbxContent>
                 </v:textbox>
                 <w10:wrap type="square"/>
@@ -308,7 +680,6 @@
         <w:t>I am writing a document that reports on writing in my career field, which is _________. I am uploading my draft. Please help me check for the following criteria, but do NOT make any changes or revisions to the document. Just tell me if the document meets the following criteria.</w:t>
       </w:r>
     </w:p>
-    <w:p/>
     <w:p>
       <w:r>
         <w:t>My project analyzes at least four different webpages that focus on types of writing produced by someone who works in career field that my major prepares me to work in.</w:t>
@@ -321,15 +692,7 @@
     </w:p>
     <w:p>
       <w:r>
-        <w:t>My project includes the document title "Memo" and all memo headers (</w:t>
-      </w:r>
-      <w:proofErr w:type="gramStart"/>
-      <w:r>
-        <w:t>To:,</w:t>
-      </w:r>
-      <w:proofErr w:type="gramEnd"/>
-      <w:r>
-        <w:t xml:space="preserve"> From: Subject: and Date).</w:t>
+        <w:t>My project includes the document title "Memo" and all memo headers (To:, From: Subject: and Date).</w:t>
       </w:r>
     </w:p>
     <w:p>
@@ -368,7 +731,7 @@
       </w:r>
     </w:p>
     <w:sectPr>
-      <w:footerReference w:type="default" r:id="rId7"/>
+      <w:footerReference w:type="default" r:id="rId11"/>
       <w:pgSz w:w="12240" w:h="15840"/>
       <w:pgMar w:top="1440" w:right="1440" w:bottom="1440" w:left="1440" w:header="720" w:footer="720" w:gutter="0"/>
       <w:cols w:space="720"/>
@@ -423,35 +786,7 @@
         <w:rPr>
           <w:rStyle w:val="Hyperlink"/>
         </w:rPr>
-        <w:t>CC Attribution-</w:t>
-      </w:r>
-      <w:proofErr w:type="spellStart"/>
-      <w:r>
-        <w:rPr>
-          <w:rStyle w:val="Hyperlink"/>
-        </w:rPr>
-        <w:t>NonCommercial</w:t>
-      </w:r>
-      <w:proofErr w:type="spellEnd"/>
-      <w:r>
-        <w:rPr>
-          <w:rStyle w:val="Hyperlink"/>
-        </w:rPr>
-        <w:t>-</w:t>
-      </w:r>
-      <w:proofErr w:type="spellStart"/>
-      <w:r>
-        <w:rPr>
-          <w:rStyle w:val="Hyperlink"/>
-        </w:rPr>
-        <w:t>ShareAlike</w:t>
-      </w:r>
-      <w:proofErr w:type="spellEnd"/>
-      <w:r>
-        <w:rPr>
-          <w:rStyle w:val="Hyperlink"/>
-        </w:rPr>
-        <w:t xml:space="preserve"> 4.0 International</w:t>
+        <w:t>CC Attribution-NonCommercial-ShareAlike 4.0 International</w:t>
       </w:r>
     </w:hyperlink>
     <w:r>
@@ -1865,4 +2200,24 @@
     </a:ext>
   </a:extLst>
 </a:theme>
+</file>
+
+<file path=word/webextensions/taskpanes.xml><?xml version="1.0" encoding="utf-8"?>
+<wetp:taskpanes xmlns:wetp="http://schemas.microsoft.com/office/webextensions/taskpanes/2010/11">
+  <wetp:taskpane dockstate="right" visibility="0" width="350" row="6">
+    <wetp:webextensionref xmlns:r="http://schemas.openxmlformats.org/officeDocument/2006/relationships" r:id="rId1"/>
+  </wetp:taskpane>
+</wetp:taskpanes>
+</file>
+
+<file path=word/webextensions/webextension1.xml><?xml version="1.0" encoding="utf-8"?>
+<we:webextension xmlns:we="http://schemas.microsoft.com/office/webextensions/webextension/2010/11" id="{6A6E4983-830F-40E0-AAAD-6F3DD745F7C1}">
+  <we:reference id="wa104381063" version="1.0.0.1" store="en-US" storeType="OMEX"/>
+  <we:alternateReferences>
+    <we:reference id="wa104381063" version="1.0.0.1" store="wa104381063" storeType="OMEX"/>
+  </we:alternateReferences>
+  <we:properties/>
+  <we:bindings/>
+  <we:snapshot xmlns:r="http://schemas.openxmlformats.org/officeDocument/2006/relationships"/>
+</we:webextension>
 </file>
</xml_diff>

<commit_message>
updating self-checks, adding AI files
</commit_message>
<xml_diff>
--- a/TechComm/assignments/website-analysis-table/copilot-website-self-check-prompt.docx
+++ b/TechComm/assignments/website-analysis-table/copilot-website-self-check-prompt.docx
@@ -59,7 +59,15 @@
     </w:p>
     <w:p>
       <w:r>
-        <w:t>My project includes the document title "Memo" and all memo headers (To:, From: Subject: and Date).</w:t>
+        <w:t>My project includes the document title "Memo" and all memo headers (</w:t>
+      </w:r>
+      <w:proofErr w:type="gramStart"/>
+      <w:r>
+        <w:t>To:,</w:t>
+      </w:r>
+      <w:proofErr w:type="gramEnd"/>
+      <w:r>
+        <w:t xml:space="preserve"> From: Subject: and Date).</w:t>
       </w:r>
     </w:p>
     <w:p>

</xml_diff>